<commit_message>
When no user is specified, display all the posts.
</commit_message>
<xml_diff>
--- a/HongLu_FinalAssignmentWriteUp.docx
+++ b/HongLu_FinalAssignmentWriteUp.docx
@@ -47,7 +47,7 @@
         <w:spacing w:line="276" w:lineRule="auto"/>
         <w:ind w:firstLineChars="0"/>
         <w:rPr>
-          <w:rFonts w:ascii="Georgia" w:hAnsi="Georgia" w:hint="eastAsia"/>
+          <w:rFonts w:ascii="Georgia" w:hAnsi="Georgia"/>
           <w:sz w:val="24"/>
           <w:szCs w:val="24"/>
         </w:rPr>
@@ -95,7 +95,7 @@
         <w:spacing w:line="276" w:lineRule="auto"/>
         <w:ind w:left="420" w:firstLineChars="0" w:firstLine="0"/>
         <w:rPr>
-          <w:rFonts w:ascii="Georgia" w:hAnsi="Georgia" w:hint="eastAsia"/>
+          <w:rFonts w:ascii="Georgia" w:hAnsi="Georgia"/>
           <w:sz w:val="22"/>
           <w:szCs w:val="24"/>
         </w:rPr>
@@ -131,7 +131,7 @@
         <w:spacing w:line="276" w:lineRule="auto"/>
         <w:ind w:left="420" w:firstLineChars="0" w:firstLine="0"/>
         <w:rPr>
-          <w:rFonts w:ascii="Georgia" w:hAnsi="Georgia" w:hint="eastAsia"/>
+          <w:rFonts w:ascii="Georgia" w:hAnsi="Georgia"/>
           <w:sz w:val="24"/>
           <w:szCs w:val="24"/>
         </w:rPr>
@@ -371,18 +371,50 @@
         <w:spacing w:line="276" w:lineRule="auto"/>
         <w:ind w:firstLineChars="0"/>
         <w:rPr>
-          <w:rFonts w:ascii="Georgia" w:hAnsi="Georgia" w:hint="eastAsia"/>
-          <w:sz w:val="22"/>
-          <w:szCs w:val="24"/>
-        </w:rPr>
-      </w:pPr>
-      <w:r>
-        <w:rPr>
-          <w:rFonts w:ascii="Georgia" w:hAnsi="Georgia" w:hint="eastAsia"/>
-          <w:sz w:val="22"/>
-          <w:szCs w:val="24"/>
-        </w:rPr>
-        <w:t>On all post page, the heading and abstract of the post will be displayed</w:t>
+          <w:rFonts w:ascii="Georgia" w:hAnsi="Georgia"/>
+          <w:sz w:val="22"/>
+          <w:szCs w:val="24"/>
+        </w:rPr>
+      </w:pPr>
+      <w:r>
+        <w:rPr>
+          <w:rFonts w:ascii="Georgia" w:hAnsi="Georgia" w:hint="eastAsia"/>
+          <w:sz w:val="22"/>
+          <w:szCs w:val="24"/>
+        </w:rPr>
+        <w:t xml:space="preserve">User can view all his posts by clicking </w:t>
+      </w:r>
+      <w:r>
+        <w:rPr>
+          <w:rFonts w:ascii="Georgia" w:hAnsi="Georgia"/>
+          <w:sz w:val="22"/>
+          <w:szCs w:val="24"/>
+        </w:rPr>
+        <w:t>“</w:t>
+      </w:r>
+      <w:r>
+        <w:rPr>
+          <w:rFonts w:ascii="Georgia" w:hAnsi="Georgia" w:hint="eastAsia"/>
+          <w:sz w:val="22"/>
+          <w:szCs w:val="24"/>
+        </w:rPr>
+        <w:t>All Posts</w:t>
+      </w:r>
+      <w:r>
+        <w:rPr>
+          <w:rFonts w:ascii="Georgia" w:hAnsi="Georgia"/>
+          <w:sz w:val="22"/>
+          <w:szCs w:val="24"/>
+        </w:rPr>
+        <w:t>”</w:t>
+      </w:r>
+      <w:r>
+        <w:rPr>
+          <w:rFonts w:ascii="Georgia" w:hAnsi="Georgia" w:hint="eastAsia"/>
+          <w:sz w:val="22"/>
+          <w:szCs w:val="24"/>
+        </w:rPr>
+        <w:t xml:space="preserve"> on the navigation bar, if the user has not logged in, all the posts in the database will be displayed</w:t>
       </w:r>
     </w:p>
     <w:p>
@@ -667,7 +699,7 @@
         <w:spacing w:line="276" w:lineRule="auto"/>
         <w:ind w:firstLineChars="0"/>
         <w:rPr>
-          <w:rFonts w:ascii="Georgia" w:hAnsi="Georgia" w:hint="eastAsia"/>
+          <w:rFonts w:ascii="Georgia" w:hAnsi="Georgia"/>
           <w:sz w:val="22"/>
           <w:szCs w:val="24"/>
         </w:rPr>
@@ -1022,18 +1054,51 @@
         <w:spacing w:line="276" w:lineRule="auto"/>
         <w:ind w:firstLineChars="0"/>
         <w:rPr>
-          <w:rFonts w:ascii="Georgia" w:hAnsi="Georgia"/>
-          <w:sz w:val="22"/>
-          <w:szCs w:val="24"/>
-        </w:rPr>
-      </w:pPr>
-      <w:r>
-        <w:rPr>
-          <w:rFonts w:ascii="Georgia" w:hAnsi="Georgia" w:hint="eastAsia"/>
-          <w:sz w:val="22"/>
-          <w:szCs w:val="24"/>
-        </w:rPr>
+          <w:rFonts w:ascii="Georgia" w:hAnsi="Georgia" w:hint="eastAsia"/>
+          <w:sz w:val="22"/>
+          <w:szCs w:val="24"/>
+        </w:rPr>
+      </w:pPr>
+      <w:r>
+        <w:rPr>
+          <w:rFonts w:ascii="Georgia" w:hAnsi="Georgia" w:hint="eastAsia"/>
+          <w:sz w:val="22"/>
+          <w:szCs w:val="24"/>
+        </w:rPr>
+        <w:lastRenderedPageBreak/>
         <w:t>All the posts of current user will be displayed on the second left panel (Archive)</w:t>
+      </w:r>
+    </w:p>
+    <w:p>
+      <w:pPr>
+        <w:pStyle w:val="a3"/>
+        <w:numPr>
+          <w:ilvl w:val="2"/>
+          <w:numId w:val="2"/>
+        </w:numPr>
+        <w:spacing w:line="276" w:lineRule="auto"/>
+        <w:ind w:firstLineChars="0"/>
+        <w:rPr>
+          <w:rFonts w:ascii="Georgia" w:hAnsi="Georgia"/>
+          <w:sz w:val="22"/>
+          <w:szCs w:val="24"/>
+        </w:rPr>
+      </w:pPr>
+      <w:r>
+        <w:rPr>
+          <w:rFonts w:ascii="Georgia" w:hAnsi="Georgia"/>
+          <w:sz w:val="22"/>
+          <w:szCs w:val="24"/>
+        </w:rPr>
+        <w:t>I</w:t>
+      </w:r>
+      <w:r>
+        <w:rPr>
+          <w:rFonts w:ascii="Georgia" w:hAnsi="Georgia" w:hint="eastAsia"/>
+          <w:sz w:val="22"/>
+          <w:szCs w:val="24"/>
+        </w:rPr>
+        <w:t>f no user is specified, all the posts in the database will be displayed</w:t>
       </w:r>
     </w:p>
     <w:p>
@@ -1057,7 +1122,6 @@
           <w:sz w:val="24"/>
           <w:szCs w:val="24"/>
         </w:rPr>
-        <w:lastRenderedPageBreak/>
         <w:t>Single_post.php</w:t>
       </w:r>
     </w:p>
@@ -1151,7 +1215,7 @@
         <w:spacing w:line="276" w:lineRule="auto"/>
         <w:ind w:firstLineChars="0"/>
         <w:rPr>
-          <w:rFonts w:ascii="Georgia" w:hAnsi="Georgia" w:hint="eastAsia"/>
+          <w:rFonts w:ascii="Georgia" w:hAnsi="Georgia"/>
           <w:sz w:val="22"/>
           <w:szCs w:val="24"/>
         </w:rPr>
@@ -1175,7 +1239,7 @@
         <w:spacing w:line="276" w:lineRule="auto"/>
         <w:ind w:firstLineChars="0"/>
         <w:rPr>
-          <w:rFonts w:ascii="Georgia" w:hAnsi="Georgia" w:hint="eastAsia"/>
+          <w:rFonts w:ascii="Georgia" w:hAnsi="Georgia"/>
           <w:sz w:val="24"/>
           <w:szCs w:val="24"/>
         </w:rPr>
@@ -1199,7 +1263,7 @@
         <w:spacing w:line="276" w:lineRule="auto"/>
         <w:ind w:firstLineChars="0"/>
         <w:rPr>
-          <w:rFonts w:ascii="Georgia" w:hAnsi="Georgia" w:hint="eastAsia"/>
+          <w:rFonts w:ascii="Georgia" w:hAnsi="Georgia"/>
           <w:sz w:val="22"/>
           <w:szCs w:val="24"/>
         </w:rPr>
@@ -1882,6 +1946,7 @@
           <w:kern w:val="0"/>
           <w:sz w:val="22"/>
         </w:rPr>
+        <w:lastRenderedPageBreak/>
         <w:t>+ css // css files</w:t>
       </w:r>
     </w:p>
@@ -1937,7 +2002,6 @@
           <w:sz w:val="28"/>
           <w:szCs w:val="24"/>
         </w:rPr>
-        <w:lastRenderedPageBreak/>
         <w:t>Reflection</w:t>
       </w:r>
     </w:p>

</xml_diff>

<commit_message>
Cleaned up inline styles, edited installation instructions in user manual
</commit_message>
<xml_diff>
--- a/HongLu_FinalAssignmentWriteUp.docx
+++ b/HongLu_FinalAssignmentWriteUp.docx
@@ -47,7 +47,7 @@
         <w:spacing w:line="276" w:lineRule="auto"/>
         <w:ind w:firstLineChars="0"/>
         <w:rPr>
-          <w:rFonts w:ascii="Georgia" w:hAnsi="Georgia"/>
+          <w:rFonts w:ascii="Georgia" w:hAnsi="Georgia" w:hint="eastAsia"/>
           <w:sz w:val="24"/>
           <w:szCs w:val="24"/>
         </w:rPr>
@@ -72,11 +72,39 @@
     <w:p>
       <w:pPr>
         <w:pStyle w:val="a3"/>
-        <w:spacing w:line="276" w:lineRule="auto"/>
-        <w:ind w:left="425" w:firstLineChars="0" w:firstLine="0"/>
-        <w:rPr>
-          <w:rFonts w:ascii="Georgia" w:hAnsi="Georgia"/>
-          <w:sz w:val="22"/>
+        <w:numPr>
+          <w:ilvl w:val="1"/>
+          <w:numId w:val="2"/>
+        </w:numPr>
+        <w:spacing w:line="276" w:lineRule="auto"/>
+        <w:ind w:firstLineChars="0"/>
+        <w:rPr>
+          <w:rFonts w:ascii="Georgia" w:hAnsi="Georgia" w:hint="eastAsia"/>
+          <w:sz w:val="22"/>
+          <w:szCs w:val="24"/>
+        </w:rPr>
+      </w:pPr>
+      <w:r>
+        <w:rPr>
+          <w:rFonts w:ascii="Georgia" w:hAnsi="Georgia" w:hint="eastAsia"/>
+          <w:sz w:val="22"/>
+          <w:szCs w:val="24"/>
+        </w:rPr>
+        <w:t>Go to src/config, copy config.example.php and rename the new file as config.php</w:t>
+      </w:r>
+    </w:p>
+    <w:p>
+      <w:pPr>
+        <w:pStyle w:val="a3"/>
+        <w:numPr>
+          <w:ilvl w:val="1"/>
+          <w:numId w:val="2"/>
+        </w:numPr>
+        <w:spacing w:line="276" w:lineRule="auto"/>
+        <w:ind w:firstLineChars="0"/>
+        <w:rPr>
+          <w:rFonts w:ascii="Georgia" w:hAnsi="Georgia"/>
+          <w:sz w:val="24"/>
           <w:szCs w:val="24"/>
         </w:rPr>
       </w:pPr>
@@ -92,47 +120,59 @@
     <w:p>
       <w:pPr>
         <w:pStyle w:val="a3"/>
-        <w:spacing w:line="276" w:lineRule="auto"/>
-        <w:ind w:left="420" w:firstLineChars="0" w:firstLine="0"/>
-        <w:rPr>
-          <w:rFonts w:ascii="Georgia" w:hAnsi="Georgia"/>
-          <w:sz w:val="22"/>
-          <w:szCs w:val="24"/>
-        </w:rPr>
-      </w:pPr>
-      <w:r>
-        <w:rPr>
-          <w:rFonts w:ascii="Georgia" w:hAnsi="Georgia" w:hint="eastAsia"/>
-          <w:sz w:val="22"/>
-          <w:szCs w:val="24"/>
-        </w:rPr>
-        <w:t>Open SCHEMA.</w:t>
-      </w:r>
-      <w:r>
-        <w:rPr>
-          <w:rFonts w:ascii="Georgia" w:hAnsi="Georgia" w:hint="eastAsia"/>
-          <w:sz w:val="22"/>
-          <w:szCs w:val="24"/>
-        </w:rPr>
-        <w:t>sql</w:t>
-      </w:r>
-      <w:r>
-        <w:rPr>
-          <w:rFonts w:ascii="Georgia" w:hAnsi="Georgia" w:hint="eastAsia"/>
-          <w:sz w:val="22"/>
-          <w:szCs w:val="24"/>
-        </w:rPr>
-        <w:t xml:space="preserve"> to dump the database</w:t>
+        <w:numPr>
+          <w:ilvl w:val="1"/>
+          <w:numId w:val="2"/>
+        </w:numPr>
+        <w:spacing w:line="276" w:lineRule="auto"/>
+        <w:ind w:firstLineChars="0"/>
+        <w:rPr>
+          <w:rFonts w:ascii="Georgia" w:hAnsi="Georgia" w:hint="eastAsia"/>
+          <w:sz w:val="22"/>
+          <w:szCs w:val="24"/>
+        </w:rPr>
+      </w:pPr>
+      <w:r>
+        <w:rPr>
+          <w:rFonts w:ascii="Georgia" w:hAnsi="Georgia" w:hint="eastAsia"/>
+          <w:sz w:val="22"/>
+          <w:szCs w:val="24"/>
+        </w:rPr>
+        <w:t>Import</w:t>
+      </w:r>
+      <w:r>
+        <w:rPr>
+          <w:rFonts w:ascii="Georgia" w:hAnsi="Georgia" w:hint="eastAsia"/>
+          <w:sz w:val="22"/>
+          <w:szCs w:val="24"/>
+        </w:rPr>
+        <w:t xml:space="preserve"> SCHEMA.</w:t>
+      </w:r>
+      <w:r>
+        <w:rPr>
+          <w:rFonts w:ascii="Georgia" w:hAnsi="Georgia" w:hint="eastAsia"/>
+          <w:sz w:val="22"/>
+          <w:szCs w:val="24"/>
+        </w:rPr>
+        <w:t>sql into your</w:t>
+      </w:r>
+      <w:r>
+        <w:rPr>
+          <w:rFonts w:ascii="Georgia" w:hAnsi="Georgia" w:hint="eastAsia"/>
+          <w:sz w:val="22"/>
+          <w:szCs w:val="24"/>
+        </w:rPr>
+        <w:t xml:space="preserve"> database</w:t>
       </w:r>
     </w:p>
     <w:p>
       <w:pPr>
         <w:pStyle w:val="a3"/>
         <w:spacing w:line="276" w:lineRule="auto"/>
-        <w:ind w:left="420" w:firstLineChars="0" w:firstLine="0"/>
-        <w:rPr>
-          <w:rFonts w:ascii="Georgia" w:hAnsi="Georgia"/>
-          <w:sz w:val="24"/>
+        <w:ind w:left="851" w:firstLineChars="0" w:firstLine="0"/>
+        <w:rPr>
+          <w:rFonts w:ascii="Georgia" w:hAnsi="Georgia"/>
+          <w:sz w:val="22"/>
           <w:szCs w:val="24"/>
         </w:rPr>
       </w:pPr>
@@ -1025,7 +1065,16 @@
           <w:sz w:val="22"/>
           <w:szCs w:val="24"/>
         </w:rPr>
-        <w:t>s preferred name and his/hers self-introduction will be displayed when visiting a user</w:t>
+        <w:t xml:space="preserve">s preferred name and his/hers self-introduction </w:t>
+      </w:r>
+      <w:r>
+        <w:rPr>
+          <w:rFonts w:ascii="Georgia" w:hAnsi="Georgia" w:hint="eastAsia"/>
+          <w:sz w:val="22"/>
+          <w:szCs w:val="24"/>
+        </w:rPr>
+        <w:lastRenderedPageBreak/>
+        <w:t>will be displayed when visiting a user</w:t>
       </w:r>
       <w:r>
         <w:rPr>
@@ -1065,16 +1114,7 @@
           <w:sz w:val="22"/>
           <w:szCs w:val="24"/>
         </w:rPr>
-        <w:t xml:space="preserve">More personal information of the current user will be displayed on the </w:t>
-      </w:r>
-      <w:r>
-        <w:rPr>
-          <w:rFonts w:ascii="Georgia" w:hAnsi="Georgia" w:hint="eastAsia"/>
-          <w:sz w:val="22"/>
-          <w:szCs w:val="24"/>
-        </w:rPr>
-        <w:lastRenderedPageBreak/>
-        <w:t>first left panel</w:t>
+        <w:t>More personal information of the current user will be displayed on the first left panel</w:t>
       </w:r>
     </w:p>
     <w:p>
@@ -1915,6 +1955,7 @@
           <w:kern w:val="0"/>
           <w:sz w:val="22"/>
         </w:rPr>
+        <w:lastRenderedPageBreak/>
         <w:t>…</w:t>
       </w:r>
     </w:p>
@@ -1957,7 +1998,6 @@
           <w:kern w:val="0"/>
           <w:sz w:val="22"/>
         </w:rPr>
-        <w:lastRenderedPageBreak/>
         <w:t>+ img // images</w:t>
       </w:r>
     </w:p>

</xml_diff>